<commit_message>
Added contents of senior villagers; added functions for interactions.
</commit_message>
<xml_diff>
--- a/自用进度说明.docx
+++ b/自用进度说明.docx
@@ -59,6 +59,100 @@
           <w:rFonts w:hint="eastAsia"/>
         </w:rPr>
         <w:t>（可选）修改error方法，使得点击取消后可以将选择框恢复原样</w:t>
+      </w:r>
+    </w:p>
+    <w:p>
+      <w:pPr>
+        <w:pStyle w:val="a3"/>
+        <w:ind w:firstLineChars="0" w:firstLine="0"/>
+      </w:pPr>
+    </w:p>
+    <w:p>
+      <w:pPr>
+        <w:pStyle w:val="a3"/>
+        <w:ind w:firstLineChars="0" w:firstLine="0"/>
+      </w:pPr>
+      <w:r>
+        <w:rPr>
+          <w:rFonts w:hint="eastAsia"/>
+        </w:rPr>
+        <w:t>14/05</w:t>
+      </w:r>
+    </w:p>
+    <w:p>
+      <w:pPr>
+        <w:pStyle w:val="a3"/>
+        <w:numPr>
+          <w:ilvl w:val="0"/>
+          <w:numId w:val="2"/>
+        </w:numPr>
+        <w:ind w:firstLineChars="0"/>
+      </w:pPr>
+      <w:r>
+        <w:rPr>
+          <w:rFonts w:hint="eastAsia"/>
+        </w:rPr>
+        <w:t>（可选）修改error方法，使得点击取消后可将选择框恢复原样</w:t>
+      </w:r>
+    </w:p>
+    <w:p>
+      <w:pPr>
+        <w:pStyle w:val="a3"/>
+        <w:numPr>
+          <w:ilvl w:val="0"/>
+          <w:numId w:val="2"/>
+        </w:numPr>
+        <w:ind w:firstLineChars="0"/>
+      </w:pPr>
+      <w:r>
+        <w:rPr>
+          <w:rFonts w:hint="eastAsia"/>
+        </w:rPr>
+        <w:t>正式游戏界面</w:t>
+      </w:r>
+    </w:p>
+    <w:p/>
+    <w:p>
+      <w:r>
+        <w:rPr>
+          <w:rFonts w:hint="eastAsia"/>
+        </w:rPr>
+        <w:t>待优化问题</w:t>
+      </w:r>
+    </w:p>
+    <w:p>
+      <w:pPr>
+        <w:pStyle w:val="a3"/>
+        <w:numPr>
+          <w:ilvl w:val="0"/>
+          <w:numId w:val="3"/>
+        </w:numPr>
+        <w:ind w:firstLineChars="0"/>
+      </w:pPr>
+      <w:r>
+        <w:rPr>
+          <w:rFonts w:hint="eastAsia"/>
+        </w:rPr>
+        <w:t>神民选择界面的角色描述框修改为静态，角色变成图标；</w:t>
+      </w:r>
+    </w:p>
+    <w:p>
+      <w:pPr>
+        <w:pStyle w:val="a3"/>
+        <w:numPr>
+          <w:ilvl w:val="0"/>
+          <w:numId w:val="3"/>
+        </w:numPr>
+        <w:ind w:firstLineChars="0"/>
+        <w:rPr>
+          <w:rFonts w:hint="eastAsia"/>
+        </w:rPr>
+      </w:pPr>
+      <w:r>
+        <w:rPr>
+          <w:rFonts w:hint="eastAsia"/>
+        </w:rPr>
+        <w:t>游戏配置界面的开始按钮会随不同屏幕尺寸浮动</w:t>
       </w:r>
     </w:p>
     <w:sectPr>
@@ -74,6 +168,95 @@
 <file path=word/numbering.xml><?xml version="1.0" encoding="utf-8"?>
 <w:numbering xmlns:wpc="http://schemas.microsoft.com/office/word/2010/wordprocessingCanvas" xmlns:cx="http://schemas.microsoft.com/office/drawing/2014/chartex" xmlns:cx1="http://schemas.microsoft.com/office/drawing/2015/9/8/chartex" xmlns:cx2="http://schemas.microsoft.com/office/drawing/2015/10/21/chartex" xmlns:cx3="http://schemas.microsoft.com/office/drawing/2016/5/9/chartex" xmlns:cx4="http://schemas.microsoft.com/office/drawing/2016/5/10/chartex" xmlns:cx5="http://schemas.microsoft.com/office/drawing/2016/5/11/chartex" xmlns:cx6="http://schemas.microsoft.com/office/drawing/2016/5/12/chartex" xmlns:cx7="http://schemas.microsoft.com/office/drawing/2016/5/13/chartex" xmlns:cx8="http://schemas.microsoft.com/office/drawing/2016/5/14/chartex" xmlns:mc="http://schemas.openxmlformats.org/markup-compatibility/2006" xmlns:aink="http://schemas.microsoft.com/office/drawing/2016/ink" xmlns:am3d="http://schemas.microsoft.com/office/drawing/2017/model3d" xmlns:o="urn:schemas-microsoft-com:office:office" xmlns:r="http://schemas.openxmlformats.org/officeDocument/2006/relationships" xmlns:m="http://schemas.openxmlformats.org/officeDocument/2006/math" xmlns:v="urn:schemas-microsoft-com:vml" xmlns:wp14="http://schemas.microsoft.com/office/word/2010/wordprocessingDrawing" xmlns:wp="http://schemas.openxmlformats.org/drawingml/2006/wordprocessingDrawing" xmlns:w10="urn:schemas-microsoft-com:office:word" xmlns:w="http://schemas.openxmlformats.org/wordprocessingml/2006/main" xmlns:w14="http://schemas.microsoft.com/office/word/2010/wordml" xmlns:w15="http://schemas.microsoft.com/office/word/2012/wordml" xmlns:w16cex="http://schemas.microsoft.com/office/word/2018/wordml/cex" xmlns:w16cid="http://schemas.microsoft.com/office/word/2016/wordml/cid" xmlns:w16="http://schemas.microsoft.com/office/word/2018/wordml" xmlns:w16se="http://schemas.microsoft.com/office/word/2015/wordml/symex" xmlns:wpg="http://schemas.microsoft.com/office/word/2010/wordprocessingGroup" xmlns:wpi="http://schemas.microsoft.com/office/word/2010/wordprocessingInk" xmlns:wne="http://schemas.microsoft.com/office/word/2006/wordml" xmlns:wps="http://schemas.microsoft.com/office/word/2010/wordprocessingShape" mc:Ignorable="w14 w15 w16se w16cid w16 w16cex wp14">
   <w:abstractNum w:abstractNumId="0" w15:restartNumberingAfterBreak="0">
+    <w:nsid w:val="277D3148"/>
+    <w:multiLevelType w:val="hybridMultilevel"/>
+    <w:tmpl w:val="435CAA84"/>
+    <w:lvl w:ilvl="0" w:tplc="6F1ABBBA">
+      <w:start w:val="1"/>
+      <w:numFmt w:val="decimal"/>
+      <w:lvlText w:val="%1."/>
+      <w:lvlJc w:val="left"/>
+      <w:pPr>
+        <w:ind w:left="360" w:hanging="360"/>
+      </w:pPr>
+      <w:rPr>
+        <w:rFonts w:hint="default"/>
+      </w:rPr>
+    </w:lvl>
+    <w:lvl w:ilvl="1" w:tplc="04090019" w:tentative="1">
+      <w:start w:val="1"/>
+      <w:numFmt w:val="lowerLetter"/>
+      <w:lvlText w:val="%2)"/>
+      <w:lvlJc w:val="left"/>
+      <w:pPr>
+        <w:ind w:left="840" w:hanging="420"/>
+      </w:pPr>
+    </w:lvl>
+    <w:lvl w:ilvl="2" w:tplc="0409001B" w:tentative="1">
+      <w:start w:val="1"/>
+      <w:numFmt w:val="lowerRoman"/>
+      <w:lvlText w:val="%3."/>
+      <w:lvlJc w:val="right"/>
+      <w:pPr>
+        <w:ind w:left="1260" w:hanging="420"/>
+      </w:pPr>
+    </w:lvl>
+    <w:lvl w:ilvl="3" w:tplc="0409000F" w:tentative="1">
+      <w:start w:val="1"/>
+      <w:numFmt w:val="decimal"/>
+      <w:lvlText w:val="%4."/>
+      <w:lvlJc w:val="left"/>
+      <w:pPr>
+        <w:ind w:left="1680" w:hanging="420"/>
+      </w:pPr>
+    </w:lvl>
+    <w:lvl w:ilvl="4" w:tplc="04090019" w:tentative="1">
+      <w:start w:val="1"/>
+      <w:numFmt w:val="lowerLetter"/>
+      <w:lvlText w:val="%5)"/>
+      <w:lvlJc w:val="left"/>
+      <w:pPr>
+        <w:ind w:left="2100" w:hanging="420"/>
+      </w:pPr>
+    </w:lvl>
+    <w:lvl w:ilvl="5" w:tplc="0409001B" w:tentative="1">
+      <w:start w:val="1"/>
+      <w:numFmt w:val="lowerRoman"/>
+      <w:lvlText w:val="%6."/>
+      <w:lvlJc w:val="right"/>
+      <w:pPr>
+        <w:ind w:left="2520" w:hanging="420"/>
+      </w:pPr>
+    </w:lvl>
+    <w:lvl w:ilvl="6" w:tplc="0409000F" w:tentative="1">
+      <w:start w:val="1"/>
+      <w:numFmt w:val="decimal"/>
+      <w:lvlText w:val="%7."/>
+      <w:lvlJc w:val="left"/>
+      <w:pPr>
+        <w:ind w:left="2940" w:hanging="420"/>
+      </w:pPr>
+    </w:lvl>
+    <w:lvl w:ilvl="7" w:tplc="04090019" w:tentative="1">
+      <w:start w:val="1"/>
+      <w:numFmt w:val="lowerLetter"/>
+      <w:lvlText w:val="%8)"/>
+      <w:lvlJc w:val="left"/>
+      <w:pPr>
+        <w:ind w:left="3360" w:hanging="420"/>
+      </w:pPr>
+    </w:lvl>
+    <w:lvl w:ilvl="8" w:tplc="0409001B" w:tentative="1">
+      <w:start w:val="1"/>
+      <w:numFmt w:val="lowerRoman"/>
+      <w:lvlText w:val="%9."/>
+      <w:lvlJc w:val="right"/>
+      <w:pPr>
+        <w:ind w:left="3780" w:hanging="420"/>
+      </w:pPr>
+    </w:lvl>
+  </w:abstractNum>
+  <w:abstractNum w:abstractNumId="1" w15:restartNumberingAfterBreak="0">
     <w:nsid w:val="29F272D0"/>
     <w:multiLevelType w:val="hybridMultilevel"/>
     <w:tmpl w:val="18804192"/>
@@ -162,7 +345,102 @@
       </w:pPr>
     </w:lvl>
   </w:abstractNum>
+  <w:abstractNum w:abstractNumId="2" w15:restartNumberingAfterBreak="0">
+    <w:nsid w:val="6CB36A26"/>
+    <w:multiLevelType w:val="hybridMultilevel"/>
+    <w:tmpl w:val="7EB43BFA"/>
+    <w:lvl w:ilvl="0" w:tplc="3558DB9C">
+      <w:start w:val="1"/>
+      <w:numFmt w:val="decimal"/>
+      <w:lvlText w:val="%1."/>
+      <w:lvlJc w:val="left"/>
+      <w:pPr>
+        <w:ind w:left="360" w:hanging="360"/>
+      </w:pPr>
+      <w:rPr>
+        <w:rFonts w:hint="default"/>
+      </w:rPr>
+    </w:lvl>
+    <w:lvl w:ilvl="1" w:tplc="04090019" w:tentative="1">
+      <w:start w:val="1"/>
+      <w:numFmt w:val="lowerLetter"/>
+      <w:lvlText w:val="%2)"/>
+      <w:lvlJc w:val="left"/>
+      <w:pPr>
+        <w:ind w:left="840" w:hanging="420"/>
+      </w:pPr>
+    </w:lvl>
+    <w:lvl w:ilvl="2" w:tplc="0409001B" w:tentative="1">
+      <w:start w:val="1"/>
+      <w:numFmt w:val="lowerRoman"/>
+      <w:lvlText w:val="%3."/>
+      <w:lvlJc w:val="right"/>
+      <w:pPr>
+        <w:ind w:left="1260" w:hanging="420"/>
+      </w:pPr>
+    </w:lvl>
+    <w:lvl w:ilvl="3" w:tplc="0409000F" w:tentative="1">
+      <w:start w:val="1"/>
+      <w:numFmt w:val="decimal"/>
+      <w:lvlText w:val="%4."/>
+      <w:lvlJc w:val="left"/>
+      <w:pPr>
+        <w:ind w:left="1680" w:hanging="420"/>
+      </w:pPr>
+    </w:lvl>
+    <w:lvl w:ilvl="4" w:tplc="04090019" w:tentative="1">
+      <w:start w:val="1"/>
+      <w:numFmt w:val="lowerLetter"/>
+      <w:lvlText w:val="%5)"/>
+      <w:lvlJc w:val="left"/>
+      <w:pPr>
+        <w:ind w:left="2100" w:hanging="420"/>
+      </w:pPr>
+    </w:lvl>
+    <w:lvl w:ilvl="5" w:tplc="0409001B" w:tentative="1">
+      <w:start w:val="1"/>
+      <w:numFmt w:val="lowerRoman"/>
+      <w:lvlText w:val="%6."/>
+      <w:lvlJc w:val="right"/>
+      <w:pPr>
+        <w:ind w:left="2520" w:hanging="420"/>
+      </w:pPr>
+    </w:lvl>
+    <w:lvl w:ilvl="6" w:tplc="0409000F" w:tentative="1">
+      <w:start w:val="1"/>
+      <w:numFmt w:val="decimal"/>
+      <w:lvlText w:val="%7."/>
+      <w:lvlJc w:val="left"/>
+      <w:pPr>
+        <w:ind w:left="2940" w:hanging="420"/>
+      </w:pPr>
+    </w:lvl>
+    <w:lvl w:ilvl="7" w:tplc="04090019" w:tentative="1">
+      <w:start w:val="1"/>
+      <w:numFmt w:val="lowerLetter"/>
+      <w:lvlText w:val="%8)"/>
+      <w:lvlJc w:val="left"/>
+      <w:pPr>
+        <w:ind w:left="3360" w:hanging="420"/>
+      </w:pPr>
+    </w:lvl>
+    <w:lvl w:ilvl="8" w:tplc="0409001B" w:tentative="1">
+      <w:start w:val="1"/>
+      <w:numFmt w:val="lowerRoman"/>
+      <w:lvlText w:val="%9."/>
+      <w:lvlJc w:val="right"/>
+      <w:pPr>
+        <w:ind w:left="3780" w:hanging="420"/>
+      </w:pPr>
+    </w:lvl>
+  </w:abstractNum>
   <w:num w:numId="1">
+    <w:abstractNumId w:val="1"/>
+  </w:num>
+  <w:num w:numId="2">
+    <w:abstractNumId w:val="2"/>
+  </w:num>
+  <w:num w:numId="3">
     <w:abstractNumId w:val="0"/>
   </w:num>
 </w:numbering>
@@ -288,6 +566,7 @@
     <w:lsdException w:name="HTML Sample" w:semiHidden="1" w:unhideWhenUsed="1"/>
     <w:lsdException w:name="HTML Typewriter" w:semiHidden="1" w:unhideWhenUsed="1"/>
     <w:lsdException w:name="HTML Variable" w:semiHidden="1" w:unhideWhenUsed="1"/>
+    <w:lsdException w:name="Normal Table" w:semiHidden="1" w:unhideWhenUsed="1"/>
     <w:lsdException w:name="annotation subject" w:semiHidden="1" w:unhideWhenUsed="1"/>
     <w:lsdException w:name="No List" w:semiHidden="1" w:unhideWhenUsed="1"/>
     <w:lsdException w:name="Outline List 1" w:semiHidden="1" w:unhideWhenUsed="1"/>
@@ -334,8 +613,10 @@
     <w:lsdException w:name="Table Subtle 2" w:semiHidden="1" w:unhideWhenUsed="1"/>
     <w:lsdException w:name="Table Web 1" w:semiHidden="1" w:unhideWhenUsed="1"/>
     <w:lsdException w:name="Table Web 2" w:semiHidden="1" w:unhideWhenUsed="1"/>
+    <w:lsdException w:name="Table Web 3" w:semiHidden="1" w:unhideWhenUsed="1"/>
     <w:lsdException w:name="Balloon Text" w:semiHidden="1" w:unhideWhenUsed="1"/>
     <w:lsdException w:name="Table Grid" w:uiPriority="39"/>
+    <w:lsdException w:name="Table Theme" w:semiHidden="1" w:unhideWhenUsed="1"/>
     <w:lsdException w:name="Placeholder Text" w:semiHidden="1"/>
     <w:lsdException w:name="No Spacing" w:uiPriority="1" w:qFormat="1"/>
     <w:lsdException w:name="Light Shading" w:uiPriority="60"/>

</xml_diff>

<commit_message>
UI and a part of logics of game running page
</commit_message>
<xml_diff>
--- a/自用进度说明.docx
+++ b/自用进度说明.docx
@@ -38,12 +38,28 @@
         </w:numPr>
         <w:ind w:firstLineChars="0"/>
       </w:pPr>
-      <w:r>
-        <w:rPr>
-          <w:rFonts w:hint="eastAsia"/>
-        </w:rPr>
-        <w:t>给父类success方法添加一个接收器，接受数量并设置给神民数量</w:t>
-      </w:r>
+      <w:proofErr w:type="gramStart"/>
+      <w:r>
+        <w:rPr>
+          <w:rFonts w:hint="eastAsia"/>
+        </w:rPr>
+        <w:t>给父类</w:t>
+      </w:r>
+      <w:proofErr w:type="gramEnd"/>
+      <w:r>
+        <w:rPr>
+          <w:rFonts w:hint="eastAsia"/>
+        </w:rPr>
+        <w:t>success方法添加一个接收器，接受数量并设置</w:t>
+      </w:r>
+      <w:proofErr w:type="gramStart"/>
+      <w:r>
+        <w:rPr>
+          <w:rFonts w:hint="eastAsia"/>
+        </w:rPr>
+        <w:t>给神民数量</w:t>
+      </w:r>
+      <w:proofErr w:type="gramEnd"/>
     </w:p>
     <w:p>
       <w:pPr>
@@ -117,6 +133,45 @@
         <w:rPr>
           <w:rFonts w:hint="eastAsia"/>
         </w:rPr>
+        <w:t>2</w:t>
+      </w:r>
+      <w:r>
+        <w:t>2/05</w:t>
+      </w:r>
+    </w:p>
+    <w:p>
+      <w:pPr>
+        <w:pStyle w:val="a3"/>
+        <w:numPr>
+          <w:ilvl w:val="0"/>
+          <w:numId w:val="4"/>
+        </w:numPr>
+        <w:ind w:firstLineChars="0"/>
+      </w:pPr>
+      <w:r>
+        <w:t xml:space="preserve">game.js </w:t>
+      </w:r>
+      <w:r>
+        <w:rPr>
+          <w:rFonts w:hint="eastAsia"/>
+        </w:rPr>
+        <w:t>46行起</w:t>
+      </w:r>
+    </w:p>
+    <w:p>
+      <w:pPr>
+        <w:pStyle w:val="a3"/>
+        <w:ind w:left="360" w:firstLineChars="0" w:firstLine="0"/>
+        <w:rPr>
+          <w:rFonts w:hint="eastAsia"/>
+        </w:rPr>
+      </w:pPr>
+    </w:p>
+    <w:p>
+      <w:r>
+        <w:rPr>
+          <w:rFonts w:hint="eastAsia"/>
+        </w:rPr>
         <w:t>待优化问题</w:t>
       </w:r>
     </w:p>
@@ -129,11 +184,33 @@
         </w:numPr>
         <w:ind w:firstLineChars="0"/>
       </w:pPr>
-      <w:r>
-        <w:rPr>
-          <w:rFonts w:hint="eastAsia"/>
-        </w:rPr>
-        <w:t>神民选择界面的角色描述框修改为静态，角色变成图标；</w:t>
+      <w:proofErr w:type="gramStart"/>
+      <w:r>
+        <w:rPr>
+          <w:rFonts w:hint="eastAsia"/>
+        </w:rPr>
+        <w:t>神民选择</w:t>
+      </w:r>
+      <w:proofErr w:type="gramEnd"/>
+      <w:r>
+        <w:rPr>
+          <w:rFonts w:hint="eastAsia"/>
+        </w:rPr>
+        <w:t>界面的角色描述</w:t>
+      </w:r>
+      <w:proofErr w:type="gramStart"/>
+      <w:r>
+        <w:rPr>
+          <w:rFonts w:hint="eastAsia"/>
+        </w:rPr>
+        <w:t>框修改</w:t>
+      </w:r>
+      <w:proofErr w:type="gramEnd"/>
+      <w:r>
+        <w:rPr>
+          <w:rFonts w:hint="eastAsia"/>
+        </w:rPr>
+        <w:t>为静态，角色变成图标；</w:t>
       </w:r>
     </w:p>
     <w:p>
@@ -144,9 +221,6 @@
           <w:numId w:val="3"/>
         </w:numPr>
         <w:ind w:firstLineChars="0"/>
-        <w:rPr>
-          <w:rFonts w:hint="eastAsia"/>
-        </w:rPr>
       </w:pPr>
       <w:r>
         <w:rPr>
@@ -346,6 +420,95 @@
     </w:lvl>
   </w:abstractNum>
   <w:abstractNum w:abstractNumId="2" w15:restartNumberingAfterBreak="0">
+    <w:nsid w:val="5507330E"/>
+    <w:multiLevelType w:val="hybridMultilevel"/>
+    <w:tmpl w:val="D0AE1CD2"/>
+    <w:lvl w:ilvl="0" w:tplc="632E532A">
+      <w:start w:val="1"/>
+      <w:numFmt w:val="decimal"/>
+      <w:lvlText w:val="%1."/>
+      <w:lvlJc w:val="left"/>
+      <w:pPr>
+        <w:ind w:left="360" w:hanging="360"/>
+      </w:pPr>
+      <w:rPr>
+        <w:rFonts w:hint="default"/>
+      </w:rPr>
+    </w:lvl>
+    <w:lvl w:ilvl="1" w:tplc="04090019" w:tentative="1">
+      <w:start w:val="1"/>
+      <w:numFmt w:val="lowerLetter"/>
+      <w:lvlText w:val="%2)"/>
+      <w:lvlJc w:val="left"/>
+      <w:pPr>
+        <w:ind w:left="840" w:hanging="420"/>
+      </w:pPr>
+    </w:lvl>
+    <w:lvl w:ilvl="2" w:tplc="0409001B" w:tentative="1">
+      <w:start w:val="1"/>
+      <w:numFmt w:val="lowerRoman"/>
+      <w:lvlText w:val="%3."/>
+      <w:lvlJc w:val="right"/>
+      <w:pPr>
+        <w:ind w:left="1260" w:hanging="420"/>
+      </w:pPr>
+    </w:lvl>
+    <w:lvl w:ilvl="3" w:tplc="0409000F" w:tentative="1">
+      <w:start w:val="1"/>
+      <w:numFmt w:val="decimal"/>
+      <w:lvlText w:val="%4."/>
+      <w:lvlJc w:val="left"/>
+      <w:pPr>
+        <w:ind w:left="1680" w:hanging="420"/>
+      </w:pPr>
+    </w:lvl>
+    <w:lvl w:ilvl="4" w:tplc="04090019" w:tentative="1">
+      <w:start w:val="1"/>
+      <w:numFmt w:val="lowerLetter"/>
+      <w:lvlText w:val="%5)"/>
+      <w:lvlJc w:val="left"/>
+      <w:pPr>
+        <w:ind w:left="2100" w:hanging="420"/>
+      </w:pPr>
+    </w:lvl>
+    <w:lvl w:ilvl="5" w:tplc="0409001B" w:tentative="1">
+      <w:start w:val="1"/>
+      <w:numFmt w:val="lowerRoman"/>
+      <w:lvlText w:val="%6."/>
+      <w:lvlJc w:val="right"/>
+      <w:pPr>
+        <w:ind w:left="2520" w:hanging="420"/>
+      </w:pPr>
+    </w:lvl>
+    <w:lvl w:ilvl="6" w:tplc="0409000F" w:tentative="1">
+      <w:start w:val="1"/>
+      <w:numFmt w:val="decimal"/>
+      <w:lvlText w:val="%7."/>
+      <w:lvlJc w:val="left"/>
+      <w:pPr>
+        <w:ind w:left="2940" w:hanging="420"/>
+      </w:pPr>
+    </w:lvl>
+    <w:lvl w:ilvl="7" w:tplc="04090019" w:tentative="1">
+      <w:start w:val="1"/>
+      <w:numFmt w:val="lowerLetter"/>
+      <w:lvlText w:val="%8)"/>
+      <w:lvlJc w:val="left"/>
+      <w:pPr>
+        <w:ind w:left="3360" w:hanging="420"/>
+      </w:pPr>
+    </w:lvl>
+    <w:lvl w:ilvl="8" w:tplc="0409001B" w:tentative="1">
+      <w:start w:val="1"/>
+      <w:numFmt w:val="lowerRoman"/>
+      <w:lvlText w:val="%9."/>
+      <w:lvlJc w:val="right"/>
+      <w:pPr>
+        <w:ind w:left="3780" w:hanging="420"/>
+      </w:pPr>
+    </w:lvl>
+  </w:abstractNum>
+  <w:abstractNum w:abstractNumId="3" w15:restartNumberingAfterBreak="0">
     <w:nsid w:val="6CB36A26"/>
     <w:multiLevelType w:val="hybridMultilevel"/>
     <w:tmpl w:val="7EB43BFA"/>
@@ -438,10 +601,13 @@
     <w:abstractNumId w:val="1"/>
   </w:num>
   <w:num w:numId="2">
-    <w:abstractNumId w:val="2"/>
+    <w:abstractNumId w:val="3"/>
   </w:num>
   <w:num w:numId="3">
     <w:abstractNumId w:val="0"/>
+  </w:num>
+  <w:num w:numId="4">
+    <w:abstractNumId w:val="2"/>
   </w:num>
 </w:numbering>
 </file>

</xml_diff>